<commit_message>
Fix error in lab2
</commit_message>
<xml_diff>
--- a/lab2/2.docx
+++ b/lab2/2.docx
@@ -235,17 +235,7 @@
           <w:sz w:val="32"/>
           <w:szCs w:val="32"/>
         </w:rPr>
-        <w:t xml:space="preserve">№ </w:t>
-      </w:r>
-      <w:r>
-        <w:rPr>
-          <w:rFonts w:cs="Times New Roman" w:ascii="Times New Roman" w:hAnsi="Times New Roman"/>
-          <w:b/>
-          <w:color w:val="000000"/>
-          <w:sz w:val="32"/>
-          <w:szCs w:val="32"/>
-        </w:rPr>
-        <w:t>18</w:t>
+        <w:t>№ 18</w:t>
       </w:r>
     </w:p>
     <w:p>
@@ -740,7 +730,7 @@
           <w:sz w:val="18"/>
           <w:szCs w:val="18"/>
         </w:rPr>
-        <w:t xml:space="preserve">import numpy as np    </w:t>
+        <w:t xml:space="preserve">iimport numpy as np    </w:t>
       </w:r>
     </w:p>
     <w:p>
@@ -768,20 +758,21 @@
       <w:pPr>
         <w:pStyle w:val="Normal"/>
         <w:spacing w:lineRule="auto" w:line="240" w:before="0" w:after="0"/>
-        <w:ind w:firstLine="708"/>
-        <w:jc w:val="both"/>
-        <w:rPr>
-          <w:rFonts w:ascii="Lucida Console" w:hAnsi="Lucida Console"/>
-          <w:sz w:val="18"/>
-          <w:szCs w:val="18"/>
-        </w:rPr>
-      </w:pPr>
-      <w:r>
-        <w:rPr>
-          <w:rFonts w:ascii="Lucida Console" w:hAnsi="Lucida Console"/>
-          <w:sz w:val="18"/>
-          <w:szCs w:val="18"/>
-        </w:rPr>
+        <w:ind w:hanging="0"/>
+        <w:jc w:val="both"/>
+        <w:rPr>
+          <w:rFonts w:ascii="Lucida Console" w:hAnsi="Lucida Console"/>
+          <w:sz w:val="18"/>
+          <w:szCs w:val="18"/>
+        </w:rPr>
+      </w:pPr>
+      <w:r>
+        <w:rPr>
+          <w:rFonts w:ascii="Lucida Console" w:hAnsi="Lucida Console"/>
+          <w:sz w:val="18"/>
+          <w:szCs w:val="18"/>
+        </w:rPr>
+        <w:tab/>
         <w:t>from matplotlib.animation import FuncAnimation</w:t>
       </w:r>
     </w:p>
@@ -798,11 +789,7 @@
         </w:rPr>
       </w:pPr>
       <w:r>
-        <w:rPr>
-          <w:rFonts w:ascii="Lucida Console" w:hAnsi="Lucida Console"/>
-          <w:sz w:val="18"/>
-          <w:szCs w:val="18"/>
-        </w:rPr>
+        <w:rPr/>
       </w:r>
     </w:p>
     <w:p>
@@ -868,11 +855,7 @@
         </w:rPr>
       </w:pPr>
       <w:r>
-        <w:rPr>
-          <w:rFonts w:ascii="Lucida Console" w:hAnsi="Lucida Console"/>
-          <w:sz w:val="18"/>
-          <w:szCs w:val="18"/>
-        </w:rPr>
+        <w:rPr/>
       </w:r>
     </w:p>
     <w:p>
@@ -917,11 +900,7 @@
         </w:rPr>
       </w:pPr>
       <w:r>
-        <w:rPr>
-          <w:rFonts w:ascii="Lucida Console" w:hAnsi="Lucida Console"/>
-          <w:sz w:val="18"/>
-          <w:szCs w:val="18"/>
-        </w:rPr>
+        <w:rPr/>
       </w:r>
     </w:p>
     <w:p>
@@ -995,11 +974,7 @@
         </w:rPr>
       </w:pPr>
       <w:r>
-        <w:rPr>
-          <w:rFonts w:ascii="Lucida Console" w:hAnsi="Lucida Console"/>
-          <w:sz w:val="18"/>
-          <w:szCs w:val="18"/>
-        </w:rPr>
+        <w:rPr/>
       </w:r>
     </w:p>
     <w:p>
@@ -1044,11 +1019,7 @@
         </w:rPr>
       </w:pPr>
       <w:r>
-        <w:rPr>
-          <w:rFonts w:ascii="Lucida Console" w:hAnsi="Lucida Console"/>
-          <w:sz w:val="18"/>
-          <w:szCs w:val="18"/>
-        </w:rPr>
+        <w:rPr/>
       </w:r>
     </w:p>
     <w:p>
@@ -1122,11 +1093,7 @@
         </w:rPr>
       </w:pPr>
       <w:r>
-        <w:rPr>
-          <w:rFonts w:ascii="Lucida Console" w:hAnsi="Lucida Console"/>
-          <w:sz w:val="18"/>
-          <w:szCs w:val="18"/>
-        </w:rPr>
+        <w:rPr/>
       </w:r>
     </w:p>
     <w:p>
@@ -1200,11 +1167,7 @@
         </w:rPr>
       </w:pPr>
       <w:r>
-        <w:rPr>
-          <w:rFonts w:ascii="Lucida Console" w:hAnsi="Lucida Console"/>
-          <w:sz w:val="18"/>
-          <w:szCs w:val="18"/>
-        </w:rPr>
+        <w:rPr/>
       </w:r>
     </w:p>
     <w:p>
@@ -1249,11 +1212,7 @@
         </w:rPr>
       </w:pPr>
       <w:r>
-        <w:rPr>
-          <w:rFonts w:ascii="Lucida Console" w:hAnsi="Lucida Console"/>
-          <w:sz w:val="18"/>
-          <w:szCs w:val="18"/>
-        </w:rPr>
+        <w:rPr/>
       </w:r>
     </w:p>
     <w:p>
@@ -1414,11 +1373,7 @@
         </w:rPr>
       </w:pPr>
       <w:r>
-        <w:rPr>
-          <w:rFonts w:ascii="Lucida Console" w:hAnsi="Lucida Console"/>
-          <w:sz w:val="18"/>
-          <w:szCs w:val="18"/>
-        </w:rPr>
+        <w:rPr/>
       </w:r>
     </w:p>
     <w:p>
@@ -1463,11 +1418,7 @@
         </w:rPr>
       </w:pPr>
       <w:r>
-        <w:rPr>
-          <w:rFonts w:ascii="Lucida Console" w:hAnsi="Lucida Console"/>
-          <w:sz w:val="18"/>
-          <w:szCs w:val="18"/>
-        </w:rPr>
+        <w:rPr/>
       </w:r>
     </w:p>
     <w:p>
@@ -1620,11 +1571,7 @@
         </w:rPr>
       </w:pPr>
       <w:r>
-        <w:rPr>
-          <w:rFonts w:ascii="Lucida Console" w:hAnsi="Lucida Console"/>
-          <w:sz w:val="18"/>
-          <w:szCs w:val="18"/>
-        </w:rPr>
+        <w:rPr/>
       </w:r>
     </w:p>
     <w:p>
@@ -1661,11 +1608,7 @@
         </w:rPr>
       </w:pPr>
       <w:r>
-        <w:rPr>
-          <w:rFonts w:ascii="Lucida Console" w:hAnsi="Lucida Console"/>
-          <w:sz w:val="18"/>
-          <w:szCs w:val="18"/>
-        </w:rPr>
+        <w:rPr/>
       </w:r>
     </w:p>
     <w:p>
@@ -1765,11 +1708,7 @@
         </w:rPr>
       </w:pPr>
       <w:r>
-        <w:rPr>
-          <w:rFonts w:ascii="Lucida Console" w:hAnsi="Lucida Console"/>
-          <w:sz w:val="18"/>
-          <w:szCs w:val="18"/>
-        </w:rPr>
+        <w:rPr/>
       </w:r>
     </w:p>
     <w:p>
@@ -1827,52 +1766,102 @@
         </w:rPr>
       </w:pPr>
       <w:r>
-        <w:rPr>
-          <w:rFonts w:ascii="Lucida Console" w:hAnsi="Lucida Console"/>
-          <w:sz w:val="18"/>
-          <w:szCs w:val="18"/>
-        </w:rPr>
-      </w:r>
-    </w:p>
-    <w:p>
-      <w:pPr>
-        <w:pStyle w:val="Normal"/>
-        <w:spacing w:lineRule="auto" w:line="240" w:before="0" w:after="0"/>
-        <w:ind w:firstLine="708"/>
-        <w:jc w:val="both"/>
-        <w:rPr>
-          <w:rFonts w:ascii="Lucida Console" w:hAnsi="Lucida Console"/>
-          <w:sz w:val="18"/>
-          <w:szCs w:val="18"/>
-        </w:rPr>
-      </w:pPr>
-      <w:r>
-        <w:rPr>
-          <w:rFonts w:ascii="Lucida Console" w:hAnsi="Lucida Console"/>
-          <w:sz w:val="18"/>
-          <w:szCs w:val="18"/>
-        </w:rPr>
-        <w:t>t = np.linspace(-np.pi, 0, steps)</w:t>
-      </w:r>
-    </w:p>
-    <w:p>
-      <w:pPr>
-        <w:pStyle w:val="Normal"/>
-        <w:spacing w:lineRule="auto" w:line="240" w:before="0" w:after="0"/>
-        <w:ind w:firstLine="708"/>
-        <w:jc w:val="both"/>
-        <w:rPr>
-          <w:rFonts w:ascii="Lucida Console" w:hAnsi="Lucida Console"/>
-          <w:sz w:val="18"/>
-          <w:szCs w:val="18"/>
-        </w:rPr>
-      </w:pPr>
-      <w:r>
-        <w:rPr>
-          <w:rFonts w:ascii="Lucida Console" w:hAnsi="Lucida Console"/>
-          <w:sz w:val="18"/>
-          <w:szCs w:val="18"/>
-        </w:rPr>
+        <w:rPr/>
+      </w:r>
+    </w:p>
+    <w:p>
+      <w:pPr>
+        <w:pStyle w:val="Normal"/>
+        <w:spacing w:lineRule="auto" w:line="240" w:before="0" w:after="0"/>
+        <w:ind w:firstLine="708"/>
+        <w:jc w:val="both"/>
+        <w:rPr>
+          <w:rFonts w:ascii="Lucida Console" w:hAnsi="Lucida Console"/>
+          <w:sz w:val="18"/>
+          <w:szCs w:val="18"/>
+        </w:rPr>
+      </w:pPr>
+      <w:r>
+        <w:rPr>
+          <w:rFonts w:ascii="Lucida Console" w:hAnsi="Lucida Console"/>
+          <w:sz w:val="18"/>
+          <w:szCs w:val="18"/>
+        </w:rPr>
+        <w:t>t = np.linspace(0, 10, steps)</w:t>
+      </w:r>
+    </w:p>
+    <w:p>
+      <w:pPr>
+        <w:pStyle w:val="Normal"/>
+        <w:spacing w:lineRule="auto" w:line="240" w:before="0" w:after="0"/>
+        <w:ind w:firstLine="708"/>
+        <w:jc w:val="both"/>
+        <w:rPr>
+          <w:rFonts w:ascii="Lucida Console" w:hAnsi="Lucida Console"/>
+          <w:sz w:val="18"/>
+          <w:szCs w:val="18"/>
+        </w:rPr>
+      </w:pPr>
+      <w:r>
+        <w:rPr/>
+      </w:r>
+    </w:p>
+    <w:p>
+      <w:pPr>
+        <w:pStyle w:val="Normal"/>
+        <w:spacing w:lineRule="auto" w:line="240" w:before="0" w:after="0"/>
+        <w:ind w:firstLine="708"/>
+        <w:jc w:val="both"/>
+        <w:rPr>
+          <w:rFonts w:ascii="Lucida Console" w:hAnsi="Lucida Console"/>
+          <w:sz w:val="18"/>
+          <w:szCs w:val="18"/>
+        </w:rPr>
+      </w:pPr>
+      <w:r>
+        <w:rPr>
+          <w:rFonts w:ascii="Lucida Console" w:hAnsi="Lucida Console"/>
+          <w:sz w:val="18"/>
+          <w:szCs w:val="18"/>
+        </w:rPr>
+        <w:t>phi_t = np.cos(t) - np.pi / 2</w:t>
+      </w:r>
+    </w:p>
+    <w:p>
+      <w:pPr>
+        <w:pStyle w:val="Normal"/>
+        <w:spacing w:lineRule="auto" w:line="240" w:before="0" w:after="0"/>
+        <w:ind w:firstLine="708"/>
+        <w:jc w:val="both"/>
+        <w:rPr>
+          <w:rFonts w:ascii="Lucida Console" w:hAnsi="Lucida Console"/>
+          <w:sz w:val="18"/>
+          <w:szCs w:val="18"/>
+        </w:rPr>
+      </w:pPr>
+      <w:r>
+        <w:rPr>
+          <w:rFonts w:ascii="Lucida Console" w:hAnsi="Lucida Console"/>
+          <w:sz w:val="18"/>
+          <w:szCs w:val="18"/>
+        </w:rPr>
+        <w:t>s_t = np.sin(t)</w:t>
+      </w:r>
+    </w:p>
+    <w:p>
+      <w:pPr>
+        <w:pStyle w:val="Normal"/>
+        <w:spacing w:lineRule="auto" w:line="240" w:before="0" w:after="0"/>
+        <w:ind w:firstLine="708"/>
+        <w:jc w:val="both"/>
+        <w:rPr>
+          <w:rFonts w:ascii="Lucida Console" w:hAnsi="Lucida Console"/>
+          <w:sz w:val="18"/>
+          <w:szCs w:val="18"/>
+        </w:rPr>
+      </w:pPr>
+      <w:r>
+        <w:rPr/>
       </w:r>
     </w:p>
     <w:p>
@@ -1951,11 +1940,7 @@
         </w:rPr>
       </w:pPr>
       <w:r>
-        <w:rPr>
-          <w:rFonts w:ascii="Lucida Console" w:hAnsi="Lucida Console"/>
-          <w:sz w:val="18"/>
-          <w:szCs w:val="18"/>
-        </w:rPr>
+        <w:rPr/>
       </w:r>
     </w:p>
     <w:p>
@@ -2013,73 +1998,65 @@
         </w:rPr>
       </w:pPr>
       <w:r>
-        <w:rPr>
-          <w:rFonts w:ascii="Lucida Console" w:hAnsi="Lucida Console"/>
-          <w:sz w:val="18"/>
-          <w:szCs w:val="18"/>
-        </w:rPr>
-      </w:r>
-    </w:p>
-    <w:p>
-      <w:pPr>
-        <w:pStyle w:val="Normal"/>
-        <w:spacing w:lineRule="auto" w:line="240" w:before="0" w:after="0"/>
-        <w:ind w:firstLine="708"/>
-        <w:jc w:val="both"/>
-        <w:rPr>
-          <w:rFonts w:ascii="Lucida Console" w:hAnsi="Lucida Console"/>
-          <w:sz w:val="18"/>
-          <w:szCs w:val="18"/>
-        </w:rPr>
-      </w:pPr>
-      <w:r>
-        <w:rPr>
-          <w:rFonts w:ascii="Lucida Console" w:hAnsi="Lucida Console"/>
-          <w:sz w:val="18"/>
-          <w:szCs w:val="18"/>
-        </w:rPr>
-        <w:t>E_x = x0 + L * np.cos(t)</w:t>
-      </w:r>
-    </w:p>
-    <w:p>
-      <w:pPr>
-        <w:pStyle w:val="Normal"/>
-        <w:spacing w:lineRule="auto" w:line="240" w:before="0" w:after="0"/>
-        <w:ind w:firstLine="708"/>
-        <w:jc w:val="both"/>
-        <w:rPr>
-          <w:rFonts w:ascii="Lucida Console" w:hAnsi="Lucida Console"/>
-          <w:sz w:val="18"/>
-          <w:szCs w:val="18"/>
-        </w:rPr>
-      </w:pPr>
-      <w:r>
-        <w:rPr>
-          <w:rFonts w:ascii="Lucida Console" w:hAnsi="Lucida Console"/>
-          <w:sz w:val="18"/>
-          <w:szCs w:val="18"/>
-        </w:rPr>
-        <w:t>E_y = y0 + L * np.sin(t)</w:t>
-      </w:r>
-    </w:p>
-    <w:p>
-      <w:pPr>
-        <w:pStyle w:val="Normal"/>
-        <w:spacing w:lineRule="auto" w:line="240" w:before="0" w:after="0"/>
-        <w:ind w:firstLine="708"/>
-        <w:jc w:val="both"/>
-        <w:rPr>
-          <w:rFonts w:ascii="Lucida Console" w:hAnsi="Lucida Console"/>
-          <w:sz w:val="18"/>
-          <w:szCs w:val="18"/>
-        </w:rPr>
-      </w:pPr>
-      <w:r>
-        <w:rPr>
-          <w:rFonts w:ascii="Lucida Console" w:hAnsi="Lucida Console"/>
-          <w:sz w:val="18"/>
-          <w:szCs w:val="18"/>
-        </w:rPr>
+        <w:rPr/>
+      </w:r>
+    </w:p>
+    <w:p>
+      <w:pPr>
+        <w:pStyle w:val="Normal"/>
+        <w:spacing w:lineRule="auto" w:line="240" w:before="0" w:after="0"/>
+        <w:ind w:firstLine="708"/>
+        <w:jc w:val="both"/>
+        <w:rPr>
+          <w:rFonts w:ascii="Lucida Console" w:hAnsi="Lucida Console"/>
+          <w:sz w:val="18"/>
+          <w:szCs w:val="18"/>
+        </w:rPr>
+      </w:pPr>
+      <w:r>
+        <w:rPr>
+          <w:rFonts w:ascii="Lucida Console" w:hAnsi="Lucida Console"/>
+          <w:sz w:val="18"/>
+          <w:szCs w:val="18"/>
+        </w:rPr>
+        <w:t>E_x = x0 + L * np.cos(phi_t)</w:t>
+      </w:r>
+    </w:p>
+    <w:p>
+      <w:pPr>
+        <w:pStyle w:val="Normal"/>
+        <w:spacing w:lineRule="auto" w:line="240" w:before="0" w:after="0"/>
+        <w:ind w:firstLine="708"/>
+        <w:jc w:val="both"/>
+        <w:rPr>
+          <w:rFonts w:ascii="Lucida Console" w:hAnsi="Lucida Console"/>
+          <w:sz w:val="18"/>
+          <w:szCs w:val="18"/>
+        </w:rPr>
+      </w:pPr>
+      <w:r>
+        <w:rPr>
+          <w:rFonts w:ascii="Lucida Console" w:hAnsi="Lucida Console"/>
+          <w:sz w:val="18"/>
+          <w:szCs w:val="18"/>
+        </w:rPr>
+        <w:t>E_y = y0 + L * np.sin(phi_t)</w:t>
+      </w:r>
+    </w:p>
+    <w:p>
+      <w:pPr>
+        <w:pStyle w:val="Normal"/>
+        <w:spacing w:lineRule="auto" w:line="240" w:before="0" w:after="0"/>
+        <w:ind w:firstLine="708"/>
+        <w:jc w:val="both"/>
+        <w:rPr>
+          <w:rFonts w:ascii="Lucida Console" w:hAnsi="Lucida Console"/>
+          <w:sz w:val="18"/>
+          <w:szCs w:val="18"/>
+        </w:rPr>
+      </w:pPr>
+      <w:r>
+        <w:rPr/>
       </w:r>
     </w:p>
     <w:p>
@@ -2121,69 +2098,65 @@
           <w:sz w:val="18"/>
           <w:szCs w:val="18"/>
         </w:rPr>
-        <w:t>L_sping_curr = L_sping_max * np.sin(t)</w:t>
-      </w:r>
-    </w:p>
-    <w:p>
-      <w:pPr>
-        <w:pStyle w:val="Normal"/>
-        <w:spacing w:lineRule="auto" w:line="240" w:before="0" w:after="0"/>
-        <w:ind w:firstLine="708"/>
-        <w:jc w:val="both"/>
-        <w:rPr>
-          <w:rFonts w:ascii="Lucida Console" w:hAnsi="Lucida Console"/>
-          <w:sz w:val="18"/>
-          <w:szCs w:val="18"/>
-        </w:rPr>
-      </w:pPr>
-      <w:r>
-        <w:rPr>
-          <w:rFonts w:ascii="Lucida Console" w:hAnsi="Lucida Console"/>
-          <w:sz w:val="18"/>
-          <w:szCs w:val="18"/>
-        </w:rPr>
-        <w:t>M_x = x0 - L_sping_curr * np.cos(t)</w:t>
-      </w:r>
-    </w:p>
-    <w:p>
-      <w:pPr>
-        <w:pStyle w:val="Normal"/>
-        <w:spacing w:lineRule="auto" w:line="240" w:before="0" w:after="0"/>
-        <w:ind w:firstLine="708"/>
-        <w:jc w:val="both"/>
-        <w:rPr>
-          <w:rFonts w:ascii="Lucida Console" w:hAnsi="Lucida Console"/>
-          <w:sz w:val="18"/>
-          <w:szCs w:val="18"/>
-        </w:rPr>
-      </w:pPr>
-      <w:r>
-        <w:rPr>
-          <w:rFonts w:ascii="Lucida Console" w:hAnsi="Lucida Console"/>
-          <w:sz w:val="18"/>
-          <w:szCs w:val="18"/>
-        </w:rPr>
-        <w:t>M_y = y0 - L_sping_curr * np.sin(t)</w:t>
-      </w:r>
-    </w:p>
-    <w:p>
-      <w:pPr>
-        <w:pStyle w:val="Normal"/>
-        <w:spacing w:lineRule="auto" w:line="240" w:before="0" w:after="0"/>
-        <w:ind w:firstLine="708"/>
-        <w:jc w:val="both"/>
-        <w:rPr>
-          <w:rFonts w:ascii="Lucida Console" w:hAnsi="Lucida Console"/>
-          <w:sz w:val="18"/>
-          <w:szCs w:val="18"/>
-        </w:rPr>
-      </w:pPr>
-      <w:r>
-        <w:rPr>
-          <w:rFonts w:ascii="Lucida Console" w:hAnsi="Lucida Console"/>
-          <w:sz w:val="18"/>
-          <w:szCs w:val="18"/>
-        </w:rPr>
+        <w:t>L_sping_curr = L_sping_max * np.sin(s_t)</w:t>
+      </w:r>
+    </w:p>
+    <w:p>
+      <w:pPr>
+        <w:pStyle w:val="Normal"/>
+        <w:spacing w:lineRule="auto" w:line="240" w:before="0" w:after="0"/>
+        <w:ind w:firstLine="708"/>
+        <w:jc w:val="both"/>
+        <w:rPr>
+          <w:rFonts w:ascii="Lucida Console" w:hAnsi="Lucida Console"/>
+          <w:sz w:val="18"/>
+          <w:szCs w:val="18"/>
+        </w:rPr>
+      </w:pPr>
+      <w:r>
+        <w:rPr>
+          <w:rFonts w:ascii="Lucida Console" w:hAnsi="Lucida Console"/>
+          <w:sz w:val="18"/>
+          <w:szCs w:val="18"/>
+        </w:rPr>
+        <w:t>M_x = x0 + L_sping_curr * np.cos(phi_t)</w:t>
+      </w:r>
+    </w:p>
+    <w:p>
+      <w:pPr>
+        <w:pStyle w:val="Normal"/>
+        <w:spacing w:lineRule="auto" w:line="240" w:before="0" w:after="0"/>
+        <w:ind w:firstLine="708"/>
+        <w:jc w:val="both"/>
+        <w:rPr>
+          <w:rFonts w:ascii="Lucida Console" w:hAnsi="Lucida Console"/>
+          <w:sz w:val="18"/>
+          <w:szCs w:val="18"/>
+        </w:rPr>
+      </w:pPr>
+      <w:r>
+        <w:rPr>
+          <w:rFonts w:ascii="Lucida Console" w:hAnsi="Lucida Console"/>
+          <w:sz w:val="18"/>
+          <w:szCs w:val="18"/>
+        </w:rPr>
+        <w:t>M_y = y0 + L_sping_curr * np.sin(phi_t)</w:t>
+      </w:r>
+    </w:p>
+    <w:p>
+      <w:pPr>
+        <w:pStyle w:val="Normal"/>
+        <w:spacing w:lineRule="auto" w:line="240" w:before="0" w:after="0"/>
+        <w:ind w:firstLine="708"/>
+        <w:jc w:val="both"/>
+        <w:rPr>
+          <w:rFonts w:ascii="Lucida Console" w:hAnsi="Lucida Console"/>
+          <w:sz w:val="18"/>
+          <w:szCs w:val="18"/>
+        </w:rPr>
+      </w:pPr>
+      <w:r>
+        <w:rPr/>
       </w:r>
     </w:p>
     <w:p>
@@ -2304,11 +2277,7 @@
         </w:rPr>
       </w:pPr>
       <w:r>
-        <w:rPr>
-          <w:rFonts w:ascii="Lucida Console" w:hAnsi="Lucida Console"/>
-          <w:sz w:val="18"/>
-          <w:szCs w:val="18"/>
-        </w:rPr>
+        <w:rPr/>
       </w:r>
     </w:p>
     <w:p>
@@ -2345,11 +2314,7 @@
         </w:rPr>
       </w:pPr>
       <w:r>
-        <w:rPr>
-          <w:rFonts w:ascii="Lucida Console" w:hAnsi="Lucida Console"/>
-          <w:sz w:val="18"/>
-          <w:szCs w:val="18"/>
-        </w:rPr>
+        <w:rPr/>
       </w:r>
     </w:p>
     <w:p>
@@ -2376,6 +2341,22 @@
     <w:p>
       <w:pPr>
         <w:pStyle w:val="Normal"/>
+        <w:spacing w:lineRule="auto" w:line="240" w:before="0" w:after="0"/>
+        <w:ind w:firstLine="708"/>
+        <w:jc w:val="both"/>
+        <w:rPr>
+          <w:rFonts w:ascii="Lucida Console" w:hAnsi="Lucida Console"/>
+          <w:sz w:val="18"/>
+          <w:szCs w:val="18"/>
+        </w:rPr>
+      </w:pPr>
+      <w:r>
+        <w:rPr/>
+      </w:r>
+    </w:p>
+    <w:p>
+      <w:pPr>
+        <w:pStyle w:val="Normal"/>
         <w:spacing w:lineRule="auto" w:line="240"/>
         <w:ind w:firstLine="708"/>
         <w:jc w:val="both"/>
@@ -2386,7 +2367,12 @@
         </w:rPr>
       </w:pPr>
       <w:r>
-        <w:rPr/>
+        <w:rPr>
+          <w:rFonts w:cs="Times New Roman" w:ascii="Times New Roman" w:hAnsi="Times New Roman"/>
+          <w:sz w:val="28"/>
+          <w:szCs w:val="28"/>
+        </w:rPr>
+        <w:t>Результат выполнения программы</w:t>
       </w:r>
     </w:p>
     <w:p>
@@ -2407,36 +2393,19 @@
           <w:sz w:val="28"/>
           <w:szCs w:val="28"/>
         </w:rPr>
-        <w:t>Результат выполнения программы</w:t>
-      </w:r>
-    </w:p>
-    <w:p>
-      <w:pPr>
-        <w:pStyle w:val="Normal"/>
-        <w:spacing w:lineRule="auto" w:line="240"/>
-        <w:ind w:firstLine="708"/>
-        <w:jc w:val="both"/>
-        <w:rPr>
-          <w:rFonts w:ascii="Times New Roman" w:hAnsi="Times New Roman" w:cs="Times New Roman"/>
-          <w:sz w:val="28"/>
-          <w:szCs w:val="28"/>
-        </w:rPr>
-      </w:pPr>
-      <w:r>
-        <w:rPr/>
         <w:drawing>
-          <wp:anchor behindDoc="0" distT="0" distB="0" distL="0" distR="0" simplePos="0" locked="0" layoutInCell="0" allowOverlap="1" relativeHeight="7">
+          <wp:anchor behindDoc="0" distT="0" distB="0" distL="0" distR="0" simplePos="0" locked="0" layoutInCell="0" allowOverlap="1" relativeHeight="4">
             <wp:simplePos x="0" y="0"/>
             <wp:positionH relativeFrom="column">
-              <wp:posOffset>823595</wp:posOffset>
+              <wp:posOffset>2994660</wp:posOffset>
             </wp:positionH>
             <wp:positionV relativeFrom="paragraph">
-              <wp:posOffset>-66040</wp:posOffset>
+              <wp:posOffset>249555</wp:posOffset>
             </wp:positionV>
-            <wp:extent cx="3360420" cy="2924810"/>
+            <wp:extent cx="3088005" cy="2752090"/>
             <wp:effectExtent l="0" t="0" r="0" b="0"/>
-            <wp:wrapTopAndBottom/>
-            <wp:docPr id="2" name="Изображение8" descr=""/>
+            <wp:wrapSquare wrapText="largest"/>
+            <wp:docPr id="2" name="Изображение3" descr=""/>
             <wp:cNvGraphicFramePr>
               <a:graphicFrameLocks xmlns:a="http://schemas.openxmlformats.org/drawingml/2006/main" noChangeAspect="1"/>
             </wp:cNvGraphicFramePr>
@@ -2444,7 +2413,7 @@
               <a:graphicData uri="http://schemas.openxmlformats.org/drawingml/2006/picture">
                 <pic:pic xmlns:pic="http://schemas.openxmlformats.org/drawingml/2006/picture">
                   <pic:nvPicPr>
-                    <pic:cNvPr id="2" name="Изображение8" descr=""/>
+                    <pic:cNvPr id="2" name="Изображение3" descr=""/>
                     <pic:cNvPicPr>
                       <a:picLocks noChangeAspect="1" noChangeArrowheads="1"/>
                     </pic:cNvPicPr>
@@ -2458,7 +2427,7 @@
                   <pic:spPr bwMode="auto">
                     <a:xfrm>
                       <a:off x="0" y="0"/>
-                      <a:ext cx="3360420" cy="2924810"/>
+                      <a:ext cx="3088005" cy="2752090"/>
                     </a:xfrm>
                     <a:prstGeom prst="rect">
                       <a:avLst/>
@@ -2470,18 +2439,18 @@
           </wp:anchor>
         </w:drawing>
         <w:drawing>
-          <wp:anchor behindDoc="0" distT="0" distB="0" distL="0" distR="0" simplePos="0" locked="0" layoutInCell="0" allowOverlap="1" relativeHeight="8">
+          <wp:anchor behindDoc="0" distT="0" distB="0" distL="0" distR="0" simplePos="0" locked="0" layoutInCell="0" allowOverlap="1" relativeHeight="3">
             <wp:simplePos x="0" y="0"/>
             <wp:positionH relativeFrom="column">
-              <wp:posOffset>823595</wp:posOffset>
+              <wp:posOffset>-615315</wp:posOffset>
             </wp:positionH>
             <wp:positionV relativeFrom="paragraph">
-              <wp:posOffset>2962275</wp:posOffset>
+              <wp:posOffset>184785</wp:posOffset>
             </wp:positionV>
-            <wp:extent cx="3274695" cy="2851150"/>
+            <wp:extent cx="3241040" cy="2888615"/>
             <wp:effectExtent l="0" t="0" r="0" b="0"/>
             <wp:wrapTopAndBottom/>
-            <wp:docPr id="3" name="Изображение9" descr=""/>
+            <wp:docPr id="3" name="Изображение2" descr=""/>
             <wp:cNvGraphicFramePr>
               <a:graphicFrameLocks xmlns:a="http://schemas.openxmlformats.org/drawingml/2006/main" noChangeAspect="1"/>
             </wp:cNvGraphicFramePr>
@@ -2489,7 +2458,7 @@
               <a:graphicData uri="http://schemas.openxmlformats.org/drawingml/2006/picture">
                 <pic:pic xmlns:pic="http://schemas.openxmlformats.org/drawingml/2006/picture">
                   <pic:nvPicPr>
-                    <pic:cNvPr id="3" name="Изображение9" descr=""/>
+                    <pic:cNvPr id="3" name="Изображение2" descr=""/>
                     <pic:cNvPicPr>
                       <a:picLocks noChangeAspect="1" noChangeArrowheads="1"/>
                     </pic:cNvPicPr>
@@ -2503,7 +2472,7 @@
                   <pic:spPr bwMode="auto">
                     <a:xfrm>
                       <a:off x="0" y="0"/>
-                      <a:ext cx="3274695" cy="2851150"/>
+                      <a:ext cx="3241040" cy="2888615"/>
                     </a:xfrm>
                     <a:prstGeom prst="rect">
                       <a:avLst/>
@@ -2515,6 +2484,14 @@
           </wp:anchor>
         </w:drawing>
       </w:r>
+      <w:r>
+        <w:rPr>
+          <w:rFonts w:cs="Times New Roman" w:ascii="Times New Roman" w:hAnsi="Times New Roman"/>
+          <w:sz w:val="28"/>
+          <w:szCs w:val="28"/>
+        </w:rPr>
+        <w:t xml:space="preserve"> </w:t>
+      </w:r>
     </w:p>
     <w:p>
       <w:pPr>
@@ -2529,18 +2506,23 @@
         </w:rPr>
       </w:pPr>
       <w:r>
+        <w:rPr>
+          <w:rFonts w:cs="Times New Roman" w:ascii="Times New Roman" w:hAnsi="Times New Roman"/>
+          <w:sz w:val="28"/>
+          <w:szCs w:val="28"/>
+        </w:rPr>
         <w:drawing>
-          <wp:anchor behindDoc="0" distT="0" distB="0" distL="0" distR="0" simplePos="0" locked="0" layoutInCell="0" allowOverlap="1" relativeHeight="3">
+          <wp:anchor behindDoc="0" distT="0" distB="0" distL="0" distR="0" simplePos="0" locked="0" layoutInCell="0" allowOverlap="1" relativeHeight="5">
             <wp:simplePos x="0" y="0"/>
             <wp:positionH relativeFrom="column">
-              <wp:posOffset>-742950</wp:posOffset>
+              <wp:posOffset>-257175</wp:posOffset>
             </wp:positionH>
             <wp:positionV relativeFrom="paragraph">
-              <wp:posOffset>-170180</wp:posOffset>
+              <wp:posOffset>-102235</wp:posOffset>
             </wp:positionV>
-            <wp:extent cx="3253105" cy="2832100"/>
+            <wp:extent cx="2876550" cy="2564130"/>
             <wp:effectExtent l="0" t="0" r="0" b="0"/>
-            <wp:wrapTopAndBottom/>
+            <wp:wrapSquare wrapText="largest"/>
             <wp:docPr id="4" name="Изображение4" descr=""/>
             <wp:cNvGraphicFramePr>
               <a:graphicFrameLocks xmlns:a="http://schemas.openxmlformats.org/drawingml/2006/main" noChangeAspect="1"/>
@@ -2563,7 +2545,7 @@
                   <pic:spPr bwMode="auto">
                     <a:xfrm>
                       <a:off x="0" y="0"/>
-                      <a:ext cx="3253105" cy="2832100"/>
+                      <a:ext cx="2876550" cy="2564130"/>
                     </a:xfrm>
                     <a:prstGeom prst="rect">
                       <a:avLst/>
@@ -2574,16 +2556,19 @@
             </a:graphic>
           </wp:anchor>
         </w:drawing>
+        <w:t xml:space="preserve">   </w:t>
+      </w:r>
+      <w:r>
         <w:drawing>
-          <wp:anchor behindDoc="0" distT="0" distB="0" distL="0" distR="0" simplePos="0" locked="0" layoutInCell="0" allowOverlap="1" relativeHeight="4">
+          <wp:anchor behindDoc="0" distT="0" distB="0" distL="0" distR="0" simplePos="0" locked="0" layoutInCell="0" allowOverlap="1" relativeHeight="6">
             <wp:simplePos x="0" y="0"/>
             <wp:positionH relativeFrom="column">
-              <wp:posOffset>2856230</wp:posOffset>
+              <wp:posOffset>3185795</wp:posOffset>
             </wp:positionH>
             <wp:positionV relativeFrom="paragraph">
-              <wp:posOffset>-123825</wp:posOffset>
+              <wp:posOffset>26035</wp:posOffset>
             </wp:positionV>
-            <wp:extent cx="3197225" cy="2783205"/>
+            <wp:extent cx="2753360" cy="2454275"/>
             <wp:effectExtent l="0" t="0" r="0" b="0"/>
             <wp:wrapTopAndBottom/>
             <wp:docPr id="5" name="Изображение5" descr=""/>
@@ -2608,7 +2593,7 @@
                   <pic:spPr bwMode="auto">
                     <a:xfrm>
                       <a:off x="0" y="0"/>
-                      <a:ext cx="3197225" cy="2783205"/>
+                      <a:ext cx="2753360" cy="2454275"/>
                     </a:xfrm>
                     <a:prstGeom prst="rect">
                       <a:avLst/>
@@ -2626,32 +2611,49 @@
           <w:sz w:val="28"/>
           <w:szCs w:val="28"/>
         </w:rPr>
-        <w:t xml:space="preserve"> </w:t>
+        <w:t xml:space="preserve">        </w:t>
       </w:r>
     </w:p>
     <w:p>
       <w:pPr>
         <w:pStyle w:val="Normal"/>
         <w:spacing w:lineRule="auto" w:line="240"/>
-        <w:ind w:firstLine="708"/>
-        <w:jc w:val="both"/>
-        <w:rPr>
-          <w:rFonts w:ascii="Times New Roman" w:hAnsi="Times New Roman" w:cs="Times New Roman"/>
-          <w:sz w:val="28"/>
-          <w:szCs w:val="28"/>
-        </w:rPr>
-      </w:pPr>
-      <w:r>
+        <w:ind w:hanging="0"/>
+        <w:jc w:val="both"/>
+        <w:rPr/>
+      </w:pPr>
+      <w:r>
+        <w:rPr/>
+      </w:r>
+    </w:p>
+    <w:p>
+      <w:pPr>
+        <w:pStyle w:val="Normal"/>
+        <w:spacing w:lineRule="auto" w:line="240"/>
+        <w:ind w:firstLine="708"/>
+        <w:jc w:val="both"/>
+        <w:rPr>
+          <w:rFonts w:ascii="Times New Roman" w:hAnsi="Times New Roman" w:cs="Times New Roman"/>
+          <w:sz w:val="28"/>
+          <w:szCs w:val="28"/>
+        </w:rPr>
+      </w:pPr>
+      <w:r>
+        <w:rPr>
+          <w:rFonts w:cs="Times New Roman" w:ascii="Times New Roman" w:hAnsi="Times New Roman"/>
+          <w:sz w:val="28"/>
+          <w:szCs w:val="28"/>
+        </w:rPr>
         <w:drawing>
-          <wp:anchor behindDoc="0" distT="0" distB="0" distL="0" distR="0" simplePos="0" locked="0" layoutInCell="0" allowOverlap="1" relativeHeight="5">
+          <wp:anchor behindDoc="0" distT="0" distB="0" distL="0" distR="0" simplePos="0" locked="0" layoutInCell="0" allowOverlap="1" relativeHeight="7">
             <wp:simplePos x="0" y="0"/>
             <wp:positionH relativeFrom="column">
-              <wp:posOffset>-763905</wp:posOffset>
+              <wp:posOffset>491490</wp:posOffset>
             </wp:positionH>
             <wp:positionV relativeFrom="paragraph">
-              <wp:posOffset>-49530</wp:posOffset>
+              <wp:posOffset>-120650</wp:posOffset>
             </wp:positionV>
-            <wp:extent cx="3312160" cy="2883535"/>
+            <wp:extent cx="4578350" cy="4080510"/>
             <wp:effectExtent l="0" t="0" r="0" b="0"/>
             <wp:wrapTopAndBottom/>
             <wp:docPr id="6" name="Изображение6" descr=""/>
@@ -2676,7 +2678,7 @@
                   <pic:spPr bwMode="auto">
                     <a:xfrm>
                       <a:off x="0" y="0"/>
-                      <a:ext cx="3312160" cy="2883535"/>
+                      <a:ext cx="4578350" cy="4080510"/>
                     </a:xfrm>
                     <a:prstGeom prst="rect">
                       <a:avLst/>
@@ -2687,103 +2689,26 @@
             </a:graphic>
           </wp:anchor>
         </w:drawing>
-        <w:drawing>
-          <wp:anchor behindDoc="0" distT="0" distB="0" distL="0" distR="0" simplePos="0" locked="0" layoutInCell="0" allowOverlap="1" relativeHeight="6">
-            <wp:simplePos x="0" y="0"/>
-            <wp:positionH relativeFrom="column">
-              <wp:posOffset>2898140</wp:posOffset>
-            </wp:positionH>
-            <wp:positionV relativeFrom="paragraph">
-              <wp:posOffset>22860</wp:posOffset>
-            </wp:positionV>
-            <wp:extent cx="3221990" cy="2805430"/>
-            <wp:effectExtent l="0" t="0" r="0" b="0"/>
-            <wp:wrapTopAndBottom/>
-            <wp:docPr id="7" name="Изображение7" descr=""/>
-            <wp:cNvGraphicFramePr>
-              <a:graphicFrameLocks xmlns:a="http://schemas.openxmlformats.org/drawingml/2006/main" noChangeAspect="1"/>
-            </wp:cNvGraphicFramePr>
-            <a:graphic xmlns:a="http://schemas.openxmlformats.org/drawingml/2006/main">
-              <a:graphicData uri="http://schemas.openxmlformats.org/drawingml/2006/picture">
-                <pic:pic xmlns:pic="http://schemas.openxmlformats.org/drawingml/2006/picture">
-                  <pic:nvPicPr>
-                    <pic:cNvPr id="7" name="Изображение7" descr=""/>
-                    <pic:cNvPicPr>
-                      <a:picLocks noChangeAspect="1" noChangeArrowheads="1"/>
-                    </pic:cNvPicPr>
-                  </pic:nvPicPr>
-                  <pic:blipFill>
-                    <a:blip r:embed="rId8"/>
-                    <a:stretch>
-                      <a:fillRect/>
-                    </a:stretch>
-                  </pic:blipFill>
-                  <pic:spPr bwMode="auto">
-                    <a:xfrm>
-                      <a:off x="0" y="0"/>
-                      <a:ext cx="3221990" cy="2805430"/>
-                    </a:xfrm>
-                    <a:prstGeom prst="rect">
-                      <a:avLst/>
-                    </a:prstGeom>
-                  </pic:spPr>
-                </pic:pic>
-              </a:graphicData>
-            </a:graphic>
-          </wp:anchor>
-        </w:drawing>
-      </w:r>
-      <w:r>
-        <w:rPr>
-          <w:rFonts w:cs="Times New Roman" w:ascii="Times New Roman" w:hAnsi="Times New Roman"/>
-          <w:sz w:val="28"/>
-          <w:szCs w:val="28"/>
-        </w:rPr>
-        <w:t xml:space="preserve">           </w:t>
       </w:r>
     </w:p>
     <w:p>
       <w:pPr>
         <w:pStyle w:val="Normal"/>
         <w:spacing w:lineRule="auto" w:line="240"/>
-        <w:ind w:hanging="0"/>
-        <w:jc w:val="both"/>
-        <w:rPr/>
-      </w:pPr>
-      <w:r>
-        <w:rPr/>
-      </w:r>
-    </w:p>
-    <w:p>
-      <w:pPr>
-        <w:pStyle w:val="Normal"/>
-        <w:spacing w:lineRule="auto" w:line="240"/>
-        <w:ind w:firstLine="708"/>
-        <w:jc w:val="both"/>
-        <w:rPr>
-          <w:rFonts w:ascii="Times New Roman" w:hAnsi="Times New Roman" w:cs="Times New Roman"/>
-          <w:sz w:val="28"/>
-          <w:szCs w:val="28"/>
-        </w:rPr>
-      </w:pPr>
-      <w:r>
-        <w:rPr/>
-      </w:r>
-    </w:p>
-    <w:p>
-      <w:pPr>
-        <w:pStyle w:val="Normal"/>
-        <w:spacing w:lineRule="auto" w:line="240"/>
-        <w:ind w:firstLine="708"/>
-        <w:jc w:val="both"/>
-        <w:rPr>
-          <w:rFonts w:ascii="Times New Roman" w:hAnsi="Times New Roman" w:cs="Times New Roman"/>
-          <w:sz w:val="28"/>
-          <w:szCs w:val="28"/>
-        </w:rPr>
-      </w:pPr>
-      <w:r>
-        <w:rPr/>
+        <w:ind w:firstLine="708"/>
+        <w:jc w:val="both"/>
+        <w:rPr>
+          <w:rFonts w:ascii="Times New Roman" w:hAnsi="Times New Roman" w:cs="Times New Roman"/>
+          <w:sz w:val="28"/>
+          <w:szCs w:val="28"/>
+        </w:rPr>
+      </w:pPr>
+      <w:r>
+        <w:rPr>
+          <w:rFonts w:cs="Times New Roman" w:ascii="Times New Roman" w:hAnsi="Times New Roman"/>
+          <w:sz w:val="28"/>
+          <w:szCs w:val="28"/>
+        </w:rPr>
       </w:r>
     </w:p>
     <w:p>
@@ -2799,7 +2724,11 @@
         </w:rPr>
       </w:pPr>
       <w:r>
-        <w:rPr/>
+        <w:rPr>
+          <w:rFonts w:cs="Times New Roman" w:ascii="Times New Roman" w:hAnsi="Times New Roman"/>
+          <w:sz w:val="28"/>
+          <w:szCs w:val="28"/>
+        </w:rPr>
       </w:r>
     </w:p>
     <w:sectPr>
@@ -2977,6 +2906,7 @@
     <w:rsid w:val="00af0d12"/>
     <w:pPr>
       <w:widowControl/>
+      <w:suppressAutoHyphens w:val="true"/>
       <w:bidi w:val="0"/>
       <w:spacing w:lineRule="auto" w:line="276" w:before="0" w:after="200"/>
       <w:jc w:val="left"/>

</xml_diff>